<commit_message>
suite dossier pro et memoire
</commit_message>
<xml_diff>
--- a/utils/cdcOccFermetures.docx
+++ b/utils/cdcOccFermetures.docx
@@ -2303,6 +2303,14 @@
               </w:rPr>
               <w:t>- Modifier</w:t>
             </w:r>
+            <w:r>
+              <w:rPr>
+                <w:color w:val="525252" w:themeColor="accent3" w:themeShade="80"/>
+                <w:sz w:val="32"/>
+                <w:szCs w:val="32"/>
+              </w:rPr>
+              <w:t xml:space="preserve"> un élément</w:t>
+            </w:r>
           </w:p>
           <w:p>
             <w:pPr>
@@ -2321,6 +2329,14 @@
                 <w:szCs w:val="32"/>
               </w:rPr>
               <w:t>- Supprimer</w:t>
+            </w:r>
+            <w:r>
+              <w:rPr>
+                <w:color w:val="525252" w:themeColor="accent3" w:themeShade="80"/>
+                <w:sz w:val="32"/>
+                <w:szCs w:val="32"/>
+              </w:rPr>
+              <w:t xml:space="preserve"> un élément ou le projet dans son intégralité</w:t>
             </w:r>
           </w:p>
         </w:tc>

</xml_diff>